<commit_message>
agregamos ligas a los dataset
</commit_message>
<xml_diff>
--- a/Preparacion.docx
+++ b/Preparacion.docx
@@ -17,35 +17,7 @@
         <w:rPr>
           <w:lang w:val="es-ES"/>
         </w:rPr>
-        <w:t xml:space="preserve">Descargar visual </w:t>
-      </w:r>
-      <w:proofErr w:type="spellStart"/>
-      <w:r>
-        <w:rPr>
-          <w:lang w:val="es-ES"/>
-        </w:rPr>
-        <w:t>studio</w:t>
-      </w:r>
-      <w:proofErr w:type="spellEnd"/>
-      <w:r>
-        <w:rPr>
-          <w:lang w:val="es-ES"/>
-        </w:rPr>
-        <w:t xml:space="preserve"> </w:t>
-      </w:r>
-      <w:proofErr w:type="spellStart"/>
-      <w:r>
-        <w:rPr>
-          <w:lang w:val="es-ES"/>
-        </w:rPr>
-        <w:t>code</w:t>
-      </w:r>
-      <w:proofErr w:type="spellEnd"/>
-      <w:r>
-        <w:rPr>
-          <w:lang w:val="es-ES"/>
-        </w:rPr>
-        <w:t>. (IDE) (no versión)</w:t>
+        <w:t>Descargar visual studio code. (IDE) (no versión)</w:t>
       </w:r>
     </w:p>
     <w:p>
@@ -189,21 +161,7 @@
         <w:rPr>
           <w:lang w:val="es-ES"/>
         </w:rPr>
-        <w:t xml:space="preserve">Asegurarse que Python.exe </w:t>
-      </w:r>
-      <w:proofErr w:type="spellStart"/>
-      <w:r>
-        <w:rPr>
-          <w:lang w:val="es-ES"/>
-        </w:rPr>
-        <w:t>esta</w:t>
-      </w:r>
-      <w:proofErr w:type="spellEnd"/>
-      <w:r>
-        <w:rPr>
-          <w:lang w:val="es-ES"/>
-        </w:rPr>
-        <w:t xml:space="preserve"> en la variable PATH del sistema. Ver algo similar.</w:t>
+        <w:t>Asegurarse que Python.exe esta en la variable PATH del sistema. Ver algo similar.</w:t>
       </w:r>
     </w:p>
     <w:p>
@@ -359,53 +317,17 @@
           <w:lang w:val="es-ES"/>
         </w:rPr>
       </w:pPr>
-      <w:proofErr w:type="spellStart"/>
-      <w:r>
-        <w:rPr>
-          <w:lang w:val="es-ES"/>
-        </w:rPr>
-        <w:t>python</w:t>
-      </w:r>
-      <w:proofErr w:type="spellEnd"/>
-      <w:r>
-        <w:rPr>
-          <w:lang w:val="es-ES"/>
-        </w:rPr>
-        <w:t xml:space="preserve"> -m </w:t>
-      </w:r>
-      <w:proofErr w:type="spellStart"/>
-      <w:r>
-        <w:rPr>
-          <w:lang w:val="es-ES"/>
-        </w:rPr>
-        <w:t>venv</w:t>
-      </w:r>
-      <w:proofErr w:type="spellEnd"/>
-      <w:r>
-        <w:rPr>
-          <w:lang w:val="es-ES"/>
-        </w:rPr>
-        <w:t xml:space="preserve"> </w:t>
-      </w:r>
-      <w:r>
-        <w:rPr>
-          <w:lang w:val="es-ES"/>
-        </w:rPr>
-        <w:t>“</w:t>
-      </w:r>
-      <w:proofErr w:type="spellStart"/>
-      <w:r>
-        <w:rPr>
-          <w:lang w:val="es-ES"/>
-        </w:rPr>
-        <w:t>nombredelentorno</w:t>
-      </w:r>
-      <w:proofErr w:type="spellEnd"/>
-      <w:r>
-        <w:rPr>
-          <w:lang w:val="es-ES"/>
-        </w:rPr>
-        <w:t>”</w:t>
+      <w:r>
+        <w:rPr>
+          <w:lang w:val="es-ES"/>
+        </w:rPr>
+        <w:t xml:space="preserve">python -m venv </w:t>
+      </w:r>
+      <w:r>
+        <w:rPr>
+          <w:lang w:val="es-ES"/>
+        </w:rPr>
+        <w:t>“nombredelentorno”</w:t>
       </w:r>
     </w:p>
     <w:p>
@@ -444,49 +366,7 @@
         <w:rPr>
           <w:lang w:val="es-ES"/>
         </w:rPr>
-        <w:t xml:space="preserve">Cd </w:t>
-      </w:r>
-      <w:proofErr w:type="spellStart"/>
-      <w:r>
-        <w:rPr>
-          <w:lang w:val="es-ES"/>
-        </w:rPr>
-        <w:t>Nombredelentorno</w:t>
-      </w:r>
-      <w:proofErr w:type="spellEnd"/>
-      <w:r>
-        <w:rPr>
-          <w:lang w:val="es-ES"/>
-        </w:rPr>
-        <w:t>\Scripts\</w:t>
-      </w:r>
-      <w:proofErr w:type="spellStart"/>
-      <w:r>
-        <w:rPr>
-          <w:lang w:val="es-ES"/>
-        </w:rPr>
-        <w:t>activate</w:t>
-      </w:r>
-      <w:proofErr w:type="spellEnd"/>
-      <w:r>
-        <w:rPr>
-          <w:lang w:val="es-ES"/>
-        </w:rPr>
-        <w:t xml:space="preserve">. </w:t>
-      </w:r>
-      <w:proofErr w:type="spellStart"/>
-      <w:r>
-        <w:rPr>
-          <w:lang w:val="es-ES"/>
-        </w:rPr>
-        <w:t>Deactivate</w:t>
-      </w:r>
-      <w:proofErr w:type="spellEnd"/>
-      <w:r>
-        <w:rPr>
-          <w:lang w:val="es-ES"/>
-        </w:rPr>
-        <w:t xml:space="preserve"> para bajar en entorno virtual.</w:t>
+        <w:t>Cd Nombredelentorno\Scripts\activate. Deactivate para bajar en entorno virtual.</w:t>
       </w:r>
     </w:p>
     <w:p>
@@ -611,48 +491,24 @@
           <w:lang w:val="es-ES"/>
         </w:rPr>
       </w:pPr>
-      <w:proofErr w:type="spellStart"/>
       <w:r>
         <w:rPr>
           <w:rFonts w:ascii="Courier New" w:hAnsi="Courier New" w:cs="Courier New"/>
         </w:rPr>
-        <w:t>pip</w:t>
-      </w:r>
-      <w:proofErr w:type="spellEnd"/>
+        <w:t>pip insta</w:t>
+      </w:r>
       <w:r>
         <w:rPr>
           <w:rFonts w:ascii="Courier New" w:hAnsi="Courier New" w:cs="Courier New"/>
         </w:rPr>
-        <w:t xml:space="preserve"> </w:t>
-      </w:r>
-      <w:proofErr w:type="spellStart"/>
+        <w:t>ll</w:t>
+      </w:r>
       <w:r>
         <w:rPr>
           <w:rFonts w:ascii="Courier New" w:hAnsi="Courier New" w:cs="Courier New"/>
         </w:rPr>
-        <w:t>insta</w:t>
-      </w:r>
-      <w:r>
-        <w:rPr>
-          <w:rFonts w:ascii="Courier New" w:hAnsi="Courier New" w:cs="Courier New"/>
-        </w:rPr>
-        <w:t>ll</w:t>
-      </w:r>
-      <w:proofErr w:type="spellEnd"/>
-      <w:r>
-        <w:rPr>
-          <w:rFonts w:ascii="Courier New" w:hAnsi="Courier New" w:cs="Courier New"/>
-        </w:rPr>
-        <w:t xml:space="preserve"> </w:t>
-      </w:r>
-      <w:proofErr w:type="spellStart"/>
-      <w:r>
-        <w:rPr>
-          <w:rFonts w:ascii="Courier New" w:hAnsi="Courier New" w:cs="Courier New"/>
-        </w:rPr>
-        <w:t>opencv-contrib-python</w:t>
-      </w:r>
-      <w:proofErr w:type="spellEnd"/>
+        <w:t xml:space="preserve"> opencv-contrib-python</w:t>
+      </w:r>
     </w:p>
     <w:p>
       <w:pPr>
@@ -686,33 +542,11 @@
           <w:lang w:val="es-ES"/>
         </w:rPr>
       </w:pPr>
-      <w:proofErr w:type="spellStart"/>
-      <w:r>
-        <w:rPr>
-          <w:lang w:val="es-ES"/>
-        </w:rPr>
-        <w:t>pip</w:t>
-      </w:r>
-      <w:proofErr w:type="spellEnd"/>
-      <w:r>
-        <w:rPr>
-          <w:lang w:val="es-ES"/>
-        </w:rPr>
-        <w:t xml:space="preserve"> </w:t>
-      </w:r>
-      <w:proofErr w:type="spellStart"/>
-      <w:r>
-        <w:rPr>
-          <w:lang w:val="es-ES"/>
-        </w:rPr>
-        <w:t>install</w:t>
-      </w:r>
-      <w:proofErr w:type="spellEnd"/>
-      <w:r>
-        <w:rPr>
-          <w:lang w:val="es-ES"/>
-        </w:rPr>
-        <w:t xml:space="preserve"> caer </w:t>
+      <w:r>
+        <w:rPr>
+          <w:lang w:val="es-ES"/>
+        </w:rPr>
+        <w:t xml:space="preserve">pip install caer </w:t>
       </w:r>
     </w:p>
     <w:p>
@@ -739,35 +573,7 @@
         <w:rPr>
           <w:lang w:val="es-ES"/>
         </w:rPr>
-        <w:t xml:space="preserve">Abrir vs </w:t>
-      </w:r>
-      <w:proofErr w:type="spellStart"/>
-      <w:r>
-        <w:rPr>
-          <w:lang w:val="es-ES"/>
-        </w:rPr>
-        <w:t>code</w:t>
-      </w:r>
-      <w:proofErr w:type="spellEnd"/>
-      <w:r>
-        <w:rPr>
-          <w:lang w:val="es-ES"/>
-        </w:rPr>
-        <w:t>. Elegir abrir archivo y guardar el archivo con extensión .</w:t>
-      </w:r>
-      <w:proofErr w:type="spellStart"/>
-      <w:r>
-        <w:rPr>
-          <w:lang w:val="es-ES"/>
-        </w:rPr>
-        <w:t>py</w:t>
-      </w:r>
-      <w:proofErr w:type="spellEnd"/>
-      <w:r>
-        <w:rPr>
-          <w:lang w:val="es-ES"/>
-        </w:rPr>
-        <w:t xml:space="preserve"> File&gt;new file y guardar con la extensión comentada. </w:t>
+        <w:t xml:space="preserve">Abrir vs code. Elegir abrir archivo y guardar el archivo con extensión .py File&gt;new file y guardar con la extensión comentada. </w:t>
       </w:r>
     </w:p>
     <w:p>
@@ -785,49 +591,13 @@
         <w:rPr>
           <w:lang w:val="es-ES"/>
         </w:rPr>
-        <w:t xml:space="preserve">En </w:t>
-      </w:r>
-      <w:proofErr w:type="spellStart"/>
-      <w:r>
-        <w:rPr>
-          <w:lang w:val="es-ES"/>
-        </w:rPr>
-        <w:t>extensions</w:t>
-      </w:r>
-      <w:proofErr w:type="spellEnd"/>
-      <w:r>
-        <w:rPr>
-          <w:lang w:val="es-ES"/>
-        </w:rPr>
-        <w:t xml:space="preserve"> buscar Python y elegir Python de </w:t>
-      </w:r>
-      <w:proofErr w:type="spellStart"/>
-      <w:r>
-        <w:rPr>
-          <w:lang w:val="es-ES"/>
-        </w:rPr>
-        <w:t>Miscrosoft</w:t>
-      </w:r>
-      <w:proofErr w:type="spellEnd"/>
-      <w:r>
-        <w:rPr>
-          <w:lang w:val="es-ES"/>
-        </w:rPr>
-        <w:t xml:space="preserve"> y Python </w:t>
-      </w:r>
-      <w:proofErr w:type="spellStart"/>
-      <w:r>
-        <w:rPr>
-          <w:lang w:val="es-ES"/>
-        </w:rPr>
-        <w:t>for</w:t>
-      </w:r>
-      <w:proofErr w:type="spellEnd"/>
-      <w:r>
-        <w:rPr>
-          <w:lang w:val="es-ES"/>
-        </w:rPr>
-        <w:t xml:space="preserve"> VSC</w:t>
+        <w:t>En extensions</w:t>
+      </w:r>
+      <w:r>
+        <w:rPr>
+          <w:lang w:val="es-ES"/>
+        </w:rPr>
+        <w:t xml:space="preserve"> buscar Python y elegir Python de Miscrosoft y Python for VSC</w:t>
       </w:r>
     </w:p>
     <w:p>
@@ -989,7 +759,7 @@
           </mc:Choice>
           <mc:Fallback>
             <w:pict>
-              <v:shapetype w14:anchorId="434F4FF6" id="_x0000_t13" coordsize="21600,21600" o:spt="13" adj="16200,5400" path="m@0,l@0@1,0@1,0@2@0@2@0,21600,21600,10800xe">
+              <v:shapetype w14:anchorId="29091394" id="_x0000_t13" coordsize="21600,21600" o:spt="13" adj="16200,5400" path="m@0,l@0@1,0@1,0@2@0@2@0,21600,21600,10800xe">
                 <v:stroke joinstyle="miter"/>
                 <v:formulas>
                   <v:f eqn="val #0"/>
@@ -1101,7 +871,7 @@
           </mc:Choice>
           <mc:Fallback>
             <w:pict>
-              <v:shape w14:anchorId="1F611797" id="Flecha: a la derecha 7" o:spid="_x0000_s1026" type="#_x0000_t13" style="position:absolute;margin-left:76.85pt;margin-top:2.15pt;width:28.5pt;height:23.1pt;z-index:251665408;visibility:visible;mso-wrap-style:square;mso-wrap-distance-left:9pt;mso-wrap-distance-top:0;mso-wrap-distance-right:9pt;mso-wrap-distance-bottom:0;mso-position-horizontal:absolute;mso-position-horizontal-relative:text;mso-position-vertical:absolute;mso-position-vertical-relative:text;v-text-anchor:middle" o:gfxdata="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" adj="12838" fillcolor="#4472c4 [3204]" strokecolor="#1f3763 [1604]" strokeweight="1pt"/>
+              <v:shape w14:anchorId="7327D97B" id="Flecha: a la derecha 7" o:spid="_x0000_s1026" type="#_x0000_t13" style="position:absolute;margin-left:76.85pt;margin-top:2.15pt;width:28.5pt;height:23.1pt;z-index:251665408;visibility:visible;mso-wrap-style:square;mso-wrap-distance-left:9pt;mso-wrap-distance-top:0;mso-wrap-distance-right:9pt;mso-wrap-distance-bottom:0;mso-position-horizontal:absolute;mso-position-horizontal-relative:text;mso-position-vertical:absolute;mso-position-vertical-relative:text;v-text-anchor:middle" o:gfxdata="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" adj="12838" fillcolor="#4472c4 [3204]" strokecolor="#1f3763 [1604]" strokeweight="1pt"/>
             </w:pict>
           </mc:Fallback>
         </mc:AlternateContent>
@@ -1197,7 +967,7 @@
           </mc:Choice>
           <mc:Fallback>
             <w:pict>
-              <v:shape w14:anchorId="4A1416D1" id="Flecha: a la derecha 6" o:spid="_x0000_s1026" type="#_x0000_t13" style="position:absolute;margin-left:55.75pt;margin-top:10.8pt;width:28.5pt;height:23.1pt;z-index:251663360;visibility:visible;mso-wrap-style:square;mso-wrap-distance-left:9pt;mso-wrap-distance-top:0;mso-wrap-distance-right:9pt;mso-wrap-distance-bottom:0;mso-position-horizontal:absolute;mso-position-horizontal-relative:text;mso-position-vertical:absolute;mso-position-vertical-relative:text;v-text-anchor:middle" o:gfxdata="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" adj="12838" fillcolor="#4472c4 [3204]" strokecolor="#1f3763 [1604]" strokeweight="1pt"/>
+              <v:shape w14:anchorId="6493E1AD" id="Flecha: a la derecha 6" o:spid="_x0000_s1026" type="#_x0000_t13" style="position:absolute;margin-left:55.75pt;margin-top:10.8pt;width:28.5pt;height:23.1pt;z-index:251663360;visibility:visible;mso-wrap-style:square;mso-wrap-distance-left:9pt;mso-wrap-distance-top:0;mso-wrap-distance-right:9pt;mso-wrap-distance-bottom:0;mso-position-horizontal:absolute;mso-position-horizontal-relative:text;mso-position-vertical:absolute;mso-position-vertical-relative:text;v-text-anchor:middle" o:gfxdata="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" adj="12838" fillcolor="#4472c4 [3204]" strokecolor="#1f3763 [1604]" strokeweight="1pt"/>
             </w:pict>
           </mc:Fallback>
         </mc:AlternateContent>
@@ -1265,28 +1035,12 @@
           <w:lang w:val="es-ES"/>
         </w:rPr>
       </w:pPr>
-      <w:proofErr w:type="spellStart"/>
-      <w:r>
-        <w:rPr>
-          <w:lang w:val="es-ES"/>
-        </w:rPr>
-        <w:t>OpenCV</w:t>
-      </w:r>
-      <w:proofErr w:type="spellEnd"/>
-      <w:r>
-        <w:rPr>
-          <w:lang w:val="es-ES"/>
-        </w:rPr>
-        <w:t xml:space="preserve"> con VS </w:t>
-      </w:r>
-      <w:proofErr w:type="spellStart"/>
-      <w:r>
-        <w:rPr>
-          <w:lang w:val="es-ES"/>
-        </w:rPr>
-        <w:t>code</w:t>
-      </w:r>
-      <w:proofErr w:type="spellEnd"/>
+      <w:r>
+        <w:rPr>
+          <w:lang w:val="es-ES"/>
+        </w:rPr>
+        <w:t>OpenCV con VS code</w:t>
+      </w:r>
       <w:r>
         <w:rPr>
           <w:lang w:val="es-ES"/>
@@ -1405,7 +1159,7 @@
           </mc:Choice>
           <mc:Fallback>
             <w:pict>
-              <v:group w14:anchorId="3C02A159" id="Grupo 9" o:spid="_x0000_s1026" style="position:absolute;margin-left:50.85pt;margin-top:.75pt;width:221.9pt;height:223.95pt;z-index:251662336" coordsize="28181,28441" o:gfxdata="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">
+              <v:group w14:anchorId="07C9E75A" id="Grupo 9" o:spid="_x0000_s1026" style="position:absolute;margin-left:50.85pt;margin-top:.75pt;width:221.9pt;height:223.95pt;z-index:251662336" coordsize="28181,28441" o:gfxdata="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">
                 <v:shapetype id="_x0000_t75" coordsize="21600,21600" o:spt="75" o:preferrelative="t" path="m@4@5l@4@11@9@11@9@5xe" filled="f" stroked="f">
                   <v:stroke joinstyle="miter"/>
                   <v:formulas>
@@ -1671,16 +1425,8 @@
         <w:rPr>
           <w:lang w:val="es-ES"/>
         </w:rPr>
-        <w:t xml:space="preserve">Elegir </w:t>
-      </w:r>
-      <w:proofErr w:type="spellStart"/>
-      <w:r>
-        <w:rPr>
-          <w:lang w:val="es-ES"/>
-        </w:rPr>
-        <w:t>Find</w:t>
-      </w:r>
-      <w:proofErr w:type="spellEnd"/>
+        <w:t>Elegir Find</w:t>
+      </w:r>
     </w:p>
     <w:p>
       <w:pPr>
@@ -1817,19 +1563,11 @@
           <w:lang w:val="es-ES"/>
         </w:rPr>
       </w:pPr>
-      <w:proofErr w:type="spellStart"/>
-      <w:r>
-        <w:rPr>
-          <w:lang w:val="es-ES"/>
-        </w:rPr>
-        <w:t>import</w:t>
-      </w:r>
-      <w:proofErr w:type="spellEnd"/>
-      <w:r>
-        <w:rPr>
-          <w:lang w:val="es-ES"/>
-        </w:rPr>
-        <w:t xml:space="preserve"> cv2</w:t>
+      <w:r>
+        <w:rPr>
+          <w:lang w:val="es-ES"/>
+        </w:rPr>
+        <w:t>import cv2</w:t>
       </w:r>
     </w:p>
     <w:p>
@@ -1840,27 +1578,11 @@
           <w:lang w:val="es-ES"/>
         </w:rPr>
       </w:pPr>
-      <w:proofErr w:type="spellStart"/>
-      <w:proofErr w:type="gramStart"/>
-      <w:r>
-        <w:rPr>
-          <w:lang w:val="es-ES"/>
-        </w:rPr>
-        <w:t>print</w:t>
-      </w:r>
-      <w:proofErr w:type="spellEnd"/>
-      <w:r>
-        <w:rPr>
-          <w:lang w:val="es-ES"/>
-        </w:rPr>
-        <w:t>(</w:t>
-      </w:r>
-      <w:proofErr w:type="gramEnd"/>
-      <w:r>
-        <w:rPr>
-          <w:lang w:val="es-ES"/>
-        </w:rPr>
-        <w:t>“Hola mundo”)</w:t>
+      <w:r>
+        <w:rPr>
+          <w:lang w:val="es-ES"/>
+        </w:rPr>
+        <w:t>print(“Hola mundo”)</w:t>
       </w:r>
     </w:p>
     <w:p>
@@ -1910,21 +1632,181 @@
         <w:rPr>
           <w:lang w:val="es-ES"/>
         </w:rPr>
-        <w:t xml:space="preserve">Ver algunas paginas de </w:t>
-      </w:r>
-      <w:proofErr w:type="spellStart"/>
-      <w:r>
-        <w:rPr>
-          <w:lang w:val="es-ES"/>
-        </w:rPr>
-        <w:t>git</w:t>
-      </w:r>
-      <w:proofErr w:type="spellEnd"/>
-      <w:r>
-        <w:rPr>
-          <w:lang w:val="es-ES"/>
-        </w:rPr>
-        <w:t xml:space="preserve"> y GitHub</w:t>
+        <w:t>Ver algunas paginas de git y GitHub</w:t>
+      </w:r>
+    </w:p>
+    <w:p>
+      <w:pPr>
+        <w:pStyle w:val="Prrafodelista"/>
+        <w:numPr>
+          <w:ilvl w:val="0"/>
+          <w:numId w:val="2"/>
+        </w:numPr>
+        <w:rPr>
+          <w:lang w:val="es-ES"/>
+        </w:rPr>
+      </w:pPr>
+      <w:r>
+        <w:rPr>
+          <w:lang w:val="es-ES"/>
+        </w:rPr>
+        <w:t>Practicar con git y Github.</w:t>
+      </w:r>
+    </w:p>
+    <w:p>
+      <w:pPr>
+        <w:pStyle w:val="Prrafodelista"/>
+        <w:numPr>
+          <w:ilvl w:val="1"/>
+          <w:numId w:val="2"/>
+        </w:numPr>
+        <w:rPr>
+          <w:lang w:val="es-ES"/>
+        </w:rPr>
+      </w:pPr>
+      <w:r>
+        <w:rPr>
+          <w:lang w:val="es-ES"/>
+        </w:rPr>
+        <w:t>Abrir una cuenta.</w:t>
+      </w:r>
+    </w:p>
+    <w:p>
+      <w:pPr>
+        <w:pStyle w:val="Prrafodelista"/>
+        <w:numPr>
+          <w:ilvl w:val="1"/>
+          <w:numId w:val="2"/>
+        </w:numPr>
+        <w:rPr>
+          <w:lang w:val="es-ES"/>
+        </w:rPr>
+      </w:pPr>
+      <w:r>
+        <w:rPr>
+          <w:lang w:val="es-ES"/>
+        </w:rPr>
+        <w:t>Abrir un repositorio. Ejecutar las instrucciones que se generar ahí. (Create Repository)</w:t>
+      </w:r>
+    </w:p>
+    <w:p>
+      <w:pPr>
+        <w:pStyle w:val="Prrafodelista"/>
+        <w:numPr>
+          <w:ilvl w:val="1"/>
+          <w:numId w:val="2"/>
+        </w:numPr>
+        <w:rPr>
+          <w:lang w:val="es-ES"/>
+        </w:rPr>
+      </w:pPr>
+      <w:r>
+        <w:rPr>
+          <w:lang w:val="es-ES"/>
+        </w:rPr>
+        <w:t>Elegir una carpeta local y agregarle archivos</w:t>
+      </w:r>
+    </w:p>
+    <w:p>
+      <w:pPr>
+        <w:pStyle w:val="Prrafodelista"/>
+        <w:numPr>
+          <w:ilvl w:val="1"/>
+          <w:numId w:val="2"/>
+        </w:numPr>
+        <w:rPr>
+          <w:lang w:val="es-ES"/>
+        </w:rPr>
+      </w:pPr>
+      <w:r>
+        <w:rPr>
+          <w:lang w:val="es-ES"/>
+        </w:rPr>
+        <w:t>Hacer su primer commit</w:t>
+      </w:r>
+    </w:p>
+    <w:p>
+      <w:pPr>
+        <w:pStyle w:val="Prrafodelista"/>
+        <w:numPr>
+          <w:ilvl w:val="2"/>
+          <w:numId w:val="2"/>
+        </w:numPr>
+        <w:rPr>
+          <w:lang w:val="es-ES"/>
+        </w:rPr>
+      </w:pPr>
+      <w:r>
+        <w:rPr>
+          <w:lang w:val="es-ES"/>
+        </w:rPr>
+        <w:t>Add, Commit y push. (faltan dos instrucciones que se ejecutan sólo la primera vez ). No olvidar git status</w:t>
+      </w:r>
+    </w:p>
+    <w:p>
+      <w:pPr>
+        <w:pStyle w:val="Prrafodelista"/>
+        <w:ind w:left="2124"/>
+        <w:rPr>
+          <w:lang w:val="es-ES"/>
+        </w:rPr>
+      </w:pPr>
+    </w:p>
+    <w:p>
+      <w:pPr>
+        <w:rPr>
+          <w:lang w:val="es-ES"/>
+        </w:rPr>
+      </w:pPr>
+      <w:r>
+        <w:rPr>
+          <w:lang w:val="es-ES"/>
+        </w:rPr>
+        <w:t xml:space="preserve">DataSet de Imágenes </w:t>
+      </w:r>
+    </w:p>
+    <w:p>
+      <w:pPr>
+        <w:rPr>
+          <w:lang w:val="es-ES"/>
+        </w:rPr>
+      </w:pPr>
+      <w:hyperlink r:id="rId17" w:history="1">
+        <w:r>
+          <w:rPr>
+            <w:rStyle w:val="Hipervnculo"/>
+            <w:lang w:val="es-ES"/>
+          </w:rPr>
+          <w:t>http://people.ee.ethz.ch/~timofter/traffic_signs/</w:t>
+        </w:r>
+      </w:hyperlink>
+      <w:r>
+        <w:rPr>
+          <w:lang w:val="es-ES"/>
+        </w:rPr>
+        <w:t xml:space="preserve">  </w:t>
+      </w:r>
+    </w:p>
+    <w:p>
+      <w:pPr>
+        <w:rPr>
+          <w:lang w:val="es-ES"/>
+        </w:rPr>
+      </w:pPr>
+      <w:hyperlink r:id="rId18" w:history="1">
+        <w:r>
+          <w:rPr>
+            <w:rStyle w:val="Hipervnculo"/>
+            <w:lang w:val="es-ES"/>
+          </w:rPr>
+          <w:t>https://lionbridge.ai/datasets/20-best-image-datasets-for-computer-vision/</w:t>
+        </w:r>
+      </w:hyperlink>
+      <w:r>
+        <w:rPr>
+          <w:lang w:val="es-ES"/>
+        </w:rPr>
+        <w:t xml:space="preserve"> </w:t>
       </w:r>
     </w:p>
     <w:p>
@@ -1950,23 +1832,9 @@
         <w:rPr>
           <w:lang w:val="es-ES"/>
         </w:rPr>
-        <w:t xml:space="preserve">Tutorial de </w:t>
-      </w:r>
-      <w:proofErr w:type="spellStart"/>
-      <w:r>
-        <w:rPr>
-          <w:lang w:val="es-ES"/>
-        </w:rPr>
-        <w:t>openCV</w:t>
-      </w:r>
-      <w:proofErr w:type="spellEnd"/>
-      <w:r>
-        <w:rPr>
-          <w:lang w:val="es-ES"/>
-        </w:rPr>
-        <w:t xml:space="preserve"> y Python (English)</w:t>
-      </w:r>
-      <w:hyperlink r:id="rId17" w:history="1">
+        <w:t>Tutorial de openCV y Python (English)</w:t>
+      </w:r>
+      <w:hyperlink r:id="rId19" w:history="1">
         <w:r>
           <w:rPr>
             <w:rStyle w:val="Hipervnculo"/>
@@ -2018,7 +1886,7 @@
         </w:rPr>
         <w:t xml:space="preserve">ial Git y GitHub. </w:t>
       </w:r>
-      <w:hyperlink r:id="rId18" w:history="1">
+      <w:hyperlink r:id="rId20" w:history="1">
         <w:r>
           <w:rPr>
             <w:rStyle w:val="Hipervnculo"/>
@@ -2276,7 +2144,7 @@
         <w:rFonts w:hint="default"/>
       </w:rPr>
     </w:lvl>
-    <w:lvl w:ilvl="1" w:tplc="080A0019" w:tentative="1">
+    <w:lvl w:ilvl="1" w:tplc="080A0019">
       <w:start w:val="1"/>
       <w:numFmt w:val="lowerLetter"/>
       <w:lvlText w:val="%2."/>
@@ -2285,7 +2153,7 @@
         <w:ind w:left="1440" w:hanging="360"/>
       </w:pPr>
     </w:lvl>
-    <w:lvl w:ilvl="2" w:tplc="080A001B" w:tentative="1">
+    <w:lvl w:ilvl="2" w:tplc="080A001B">
       <w:start w:val="1"/>
       <w:numFmt w:val="lowerRoman"/>
       <w:lvlText w:val="%3."/>

</xml_diff>